<commit_message>
PvA weer aangepast, saai hè
</commit_message>
<xml_diff>
--- a/docs/PvA (Björn).docx
+++ b/docs/PvA (Björn).docx
@@ -2828,8 +2828,6 @@
             <w:r>
               <w:t xml:space="preserve"> </w:t>
             </w:r>
-            <w:bookmarkStart w:id="9" w:name="_GoBack"/>
-            <w:bookmarkEnd w:id="9"/>
           </w:p>
         </w:tc>
         <w:tc>
@@ -2961,6 +2959,342 @@
             <w:r>
               <w:t>Website</w:t>
             </w:r>
+          </w:p>
+        </w:tc>
+      </w:tr>
+    </w:tbl>
+    <w:p/>
+    <w:p>
+      <w:pPr>
+        <w:pStyle w:val="Kop1"/>
+      </w:pPr>
+      <w:r>
+        <w:t>Producten</w:t>
+      </w:r>
+    </w:p>
+    <w:p>
+      <w:pPr>
+        <w:pStyle w:val="Kop2"/>
+      </w:pPr>
+      <w:r>
+        <w:t>Algemeen</w:t>
+      </w:r>
+    </w:p>
+    <w:p>
+      <w:pPr>
+        <w:pStyle w:val="Geenafstand"/>
+        <w:rPr>
+          <w:b/>
+        </w:rPr>
+      </w:pPr>
+      <w:r>
+        <w:rPr>
+          <w:b/>
+        </w:rPr>
+        <w:t>Leden</w:t>
+      </w:r>
+      <w:r>
+        <w:rPr>
+          <w:b/>
+        </w:rPr>
+        <w:t>administratiesysteem</w:t>
+      </w:r>
+    </w:p>
+    <w:p>
+      <w:pPr>
+        <w:pStyle w:val="Geenafstand"/>
+      </w:pPr>
+      <w:r>
+        <w:t>In het ledenadministratiesysteem staan de gegevens van iedereen die met de organisatie te maken heeft. De gegevens die voor jou bestemd is kun je zien op de website doormiddel van de userlevel</w:t>
+      </w:r>
+    </w:p>
+    <w:p>
+      <w:pPr>
+        <w:pStyle w:val="Geenafstand"/>
+      </w:pPr>
+    </w:p>
+    <w:p>
+      <w:pPr>
+        <w:pStyle w:val="Geenafstand"/>
+        <w:rPr>
+          <w:b/>
+        </w:rPr>
+      </w:pPr>
+      <w:r>
+        <w:rPr>
+          <w:b/>
+        </w:rPr>
+        <w:t>Evenementen management systeem</w:t>
+      </w:r>
+    </w:p>
+    <w:p>
+      <w:pPr>
+        <w:pStyle w:val="Geenafstand"/>
+      </w:pPr>
+      <w:r>
+        <w:t>Hierin staat de evenementen van de organisatie. Deze evenementen worden ook weergeven op de website</w:t>
+      </w:r>
+    </w:p>
+    <w:p>
+      <w:pPr>
+        <w:pStyle w:val="Kop2"/>
+      </w:pPr>
+      <w:r>
+        <w:t>Documentatie</w:t>
+      </w:r>
+    </w:p>
+    <w:p>
+      <w:pPr>
+        <w:pStyle w:val="Lijstalinea"/>
+        <w:numPr>
+          <w:ilvl w:val="0"/>
+          <w:numId w:val="2"/>
+        </w:numPr>
+      </w:pPr>
+      <w:r>
+        <w:t>Plan van aanpak</w:t>
+      </w:r>
+    </w:p>
+    <w:p>
+      <w:pPr>
+        <w:pStyle w:val="Lijstalinea"/>
+        <w:numPr>
+          <w:ilvl w:val="0"/>
+          <w:numId w:val="2"/>
+        </w:numPr>
+      </w:pPr>
+      <w:r>
+        <w:t>Planning</w:t>
+      </w:r>
+    </w:p>
+    <w:p>
+      <w:pPr>
+        <w:pStyle w:val="Kop1"/>
+      </w:pPr>
+      <w:r>
+        <w:t>Projectorganisatie</w:t>
+      </w:r>
+    </w:p>
+    <w:p>
+      <w:pPr>
+        <w:pStyle w:val="Kop2"/>
+      </w:pPr>
+      <w:r>
+        <w:t>Contact</w:t>
+      </w:r>
+      <w:r>
+        <w:t>personen</w:t>
+      </w:r>
+    </w:p>
+    <w:p>
+      <w:pPr>
+        <w:pStyle w:val="Lijstalinea"/>
+        <w:numPr>
+          <w:ilvl w:val="0"/>
+          <w:numId w:val="3"/>
+        </w:numPr>
+      </w:pPr>
+      <w:r>
+        <w:t>Piet Zwerts</w:t>
+      </w:r>
+      <w:r>
+        <w:tab/>
+      </w:r>
+      <w:r>
+        <w:tab/>
+        <w:t>-</w:t>
+      </w:r>
+      <w:r>
+        <w:tab/>
+        <w:t>Opdrachtgever</w:t>
+      </w:r>
+    </w:p>
+    <w:p>
+      <w:pPr>
+        <w:pStyle w:val="Lijstalinea"/>
+        <w:numPr>
+          <w:ilvl w:val="0"/>
+          <w:numId w:val="3"/>
+        </w:numPr>
+      </w:pPr>
+      <w:r>
+        <w:t>Björn Boekhoorn</w:t>
+      </w:r>
+      <w:r>
+        <w:tab/>
+        <w:t>-</w:t>
+      </w:r>
+      <w:r>
+        <w:tab/>
+        <w:t>Junior Applicatieontwikkelaar</w:t>
+      </w:r>
+    </w:p>
+    <w:p>
+      <w:pPr>
+        <w:pStyle w:val="Lijstalinea"/>
+        <w:numPr>
+          <w:ilvl w:val="0"/>
+          <w:numId w:val="3"/>
+        </w:numPr>
+      </w:pPr>
+      <w:r>
+        <w:t>Tim Westland</w:t>
+      </w:r>
+      <w:r>
+        <w:tab/>
+      </w:r>
+      <w:r>
+        <w:tab/>
+        <w:t>-</w:t>
+      </w:r>
+      <w:r>
+        <w:tab/>
+        <w:t>Junior Applicatieontwikkelaar/Projectleider</w:t>
+      </w:r>
+    </w:p>
+    <w:p>
+      <w:pPr>
+        <w:pStyle w:val="Lijstalinea"/>
+        <w:numPr>
+          <w:ilvl w:val="0"/>
+          <w:numId w:val="3"/>
+        </w:numPr>
+      </w:pPr>
+      <w:r>
+        <w:t>Edwardo Iorn</w:t>
+      </w:r>
+      <w:r>
+        <w:tab/>
+      </w:r>
+      <w:r>
+        <w:tab/>
+        <w:t>-</w:t>
+      </w:r>
+      <w:r>
+        <w:tab/>
+        <w:t>Klant</w:t>
+      </w:r>
+    </w:p>
+    <w:p>
+      <w:pPr>
+        <w:pStyle w:val="Kop2"/>
+      </w:pPr>
+      <w:r>
+        <w:t>Communicatie</w:t>
+      </w:r>
+    </w:p>
+    <w:tbl>
+      <w:tblPr>
+        <w:tblStyle w:val="Onopgemaaktetabel4"/>
+        <w:tblW w:w="0" w:type="auto"/>
+        <w:tblLook w:val="0420" w:firstRow="1" w:lastRow="0" w:firstColumn="0" w:lastColumn="0" w:noHBand="0" w:noVBand="1"/>
+      </w:tblPr>
+      <w:tblGrid>
+        <w:gridCol w:w="3331"/>
+        <w:gridCol w:w="3189"/>
+        <w:gridCol w:w="2552"/>
+      </w:tblGrid>
+      <w:tr>
+        <w:trPr>
+          <w:cnfStyle w:val="100000000000" w:firstRow="1" w:lastRow="0" w:firstColumn="0" w:lastColumn="0" w:oddVBand="0" w:evenVBand="0" w:oddHBand="0" w:evenHBand="0" w:firstRowFirstColumn="0" w:firstRowLastColumn="0" w:lastRowFirstColumn="0" w:lastRowLastColumn="0"/>
+        </w:trPr>
+        <w:tc>
+          <w:tcPr>
+            <w:tcW w:w="3331" w:type="dxa"/>
+          </w:tcPr>
+          <w:p>
+            <w:r>
+              <w:t>Persoon/Personen</w:t>
+            </w:r>
+          </w:p>
+        </w:tc>
+        <w:tc>
+          <w:tcPr>
+            <w:tcW w:w="3189" w:type="dxa"/>
+          </w:tcPr>
+          <w:p>
+            <w:r>
+              <w:t>Communiceren met</w:t>
+            </w:r>
+          </w:p>
+        </w:tc>
+        <w:tc>
+          <w:tcPr>
+            <w:tcW w:w="2552" w:type="dxa"/>
+          </w:tcPr>
+          <w:p>
+            <w:r>
+              <w:t>Wanneer</w:t>
+            </w:r>
+          </w:p>
+        </w:tc>
+      </w:tr>
+      <w:tr>
+        <w:trPr>
+          <w:cnfStyle w:val="000000100000" w:firstRow="0" w:lastRow="0" w:firstColumn="0" w:lastColumn="0" w:oddVBand="0" w:evenVBand="0" w:oddHBand="1" w:evenHBand="0" w:firstRowFirstColumn="0" w:firstRowLastColumn="0" w:lastRowFirstColumn="0" w:lastRowLastColumn="0"/>
+        </w:trPr>
+        <w:tc>
+          <w:tcPr>
+            <w:tcW w:w="3331" w:type="dxa"/>
+          </w:tcPr>
+          <w:p>
+            <w:r>
+              <w:t>Tim Westland, Björn Boekhoorn</w:t>
+            </w:r>
+          </w:p>
+        </w:tc>
+        <w:tc>
+          <w:tcPr>
+            <w:tcW w:w="3189" w:type="dxa"/>
+          </w:tcPr>
+          <w:p>
+            <w:r>
+              <w:t>Edwardo Iorn</w:t>
+            </w:r>
+          </w:p>
+        </w:tc>
+        <w:tc>
+          <w:tcPr>
+            <w:tcW w:w="2552" w:type="dxa"/>
+          </w:tcPr>
+          <w:p>
+            <w:r>
+              <w:t>Op afspraak</w:t>
+            </w:r>
+          </w:p>
+        </w:tc>
+      </w:tr>
+      <w:tr>
+        <w:tc>
+          <w:tcPr>
+            <w:tcW w:w="3331" w:type="dxa"/>
+          </w:tcPr>
+          <w:p>
+            <w:r>
+              <w:t>Tim Westland, Björn Boekhoorn</w:t>
+            </w:r>
+          </w:p>
+        </w:tc>
+        <w:tc>
+          <w:tcPr>
+            <w:tcW w:w="3189" w:type="dxa"/>
+          </w:tcPr>
+          <w:p>
+            <w:r>
+              <w:t>Piet Zwerts</w:t>
+            </w:r>
+          </w:p>
+        </w:tc>
+        <w:tc>
+          <w:tcPr>
+            <w:tcW w:w="2552" w:type="dxa"/>
+          </w:tcPr>
+          <w:p>
+            <w:r>
+              <w:t>Op afspraak</w:t>
+            </w:r>
+            <w:bookmarkStart w:id="9" w:name="_GoBack"/>
+            <w:bookmarkEnd w:id="9"/>
           </w:p>
         </w:tc>
       </w:tr>
@@ -3034,7 +3368,7 @@
           <w:rPr>
             <w:noProof/>
           </w:rPr>
-          <w:t>3</w:t>
+          <w:t>2</w:t>
         </w:r>
         <w:r>
           <w:fldChar w:fldCharType="end"/>
@@ -3078,6 +3412,119 @@
 <file path=word/numbering.xml><?xml version="1.0" encoding="utf-8"?>
 <w:numbering xmlns:wpc="http://schemas.microsoft.com/office/word/2010/wordprocessingCanvas" xmlns:mc="http://schemas.openxmlformats.org/markup-compatibility/2006" xmlns:o="urn:schemas-microsoft-com:office:office" xmlns:r="http://schemas.openxmlformats.org/officeDocument/2006/relationships" xmlns:m="http://schemas.openxmlformats.org/officeDocument/2006/math" xmlns:v="urn:schemas-microsoft-com:vml" xmlns:wp14="http://schemas.microsoft.com/office/word/2010/wordprocessingDrawing" xmlns:wp="http://schemas.openxmlformats.org/drawingml/2006/wordprocessingDrawing" xmlns:w10="urn:schemas-microsoft-com:office:word" xmlns:w="http://schemas.openxmlformats.org/wordprocessingml/2006/main" xmlns:w14="http://schemas.microsoft.com/office/word/2010/wordml" xmlns:w15="http://schemas.microsoft.com/office/word/2012/wordml" xmlns:wpg="http://schemas.microsoft.com/office/word/2010/wordprocessingGroup" xmlns:wpi="http://schemas.microsoft.com/office/word/2010/wordprocessingInk" xmlns:wne="http://schemas.microsoft.com/office/word/2006/wordml" xmlns:wps="http://schemas.microsoft.com/office/word/2010/wordprocessingShape" mc:Ignorable="w14 w15 wp14">
   <w:abstractNum w:abstractNumId="0" w15:restartNumberingAfterBreak="0">
+    <w:nsid w:val="42730429"/>
+    <w:multiLevelType w:val="hybridMultilevel"/>
+    <w:tmpl w:val="A014C240"/>
+    <w:lvl w:ilvl="0" w:tplc="04130001">
+      <w:start w:val="1"/>
+      <w:numFmt w:val="bullet"/>
+      <w:lvlText w:val=""/>
+      <w:lvlJc w:val="left"/>
+      <w:pPr>
+        <w:ind w:left="720" w:hanging="360"/>
+      </w:pPr>
+      <w:rPr>
+        <w:rFonts w:ascii="Symbol" w:hAnsi="Symbol" w:hint="default"/>
+      </w:rPr>
+    </w:lvl>
+    <w:lvl w:ilvl="1" w:tplc="04130003" w:tentative="1">
+      <w:start w:val="1"/>
+      <w:numFmt w:val="bullet"/>
+      <w:lvlText w:val="o"/>
+      <w:lvlJc w:val="left"/>
+      <w:pPr>
+        <w:ind w:left="1440" w:hanging="360"/>
+      </w:pPr>
+      <w:rPr>
+        <w:rFonts w:ascii="Courier New" w:hAnsi="Courier New" w:cs="Courier New" w:hint="default"/>
+      </w:rPr>
+    </w:lvl>
+    <w:lvl w:ilvl="2" w:tplc="04130005" w:tentative="1">
+      <w:start w:val="1"/>
+      <w:numFmt w:val="bullet"/>
+      <w:lvlText w:val=""/>
+      <w:lvlJc w:val="left"/>
+      <w:pPr>
+        <w:ind w:left="2160" w:hanging="360"/>
+      </w:pPr>
+      <w:rPr>
+        <w:rFonts w:ascii="Wingdings" w:hAnsi="Wingdings" w:hint="default"/>
+      </w:rPr>
+    </w:lvl>
+    <w:lvl w:ilvl="3" w:tplc="04130001" w:tentative="1">
+      <w:start w:val="1"/>
+      <w:numFmt w:val="bullet"/>
+      <w:lvlText w:val=""/>
+      <w:lvlJc w:val="left"/>
+      <w:pPr>
+        <w:ind w:left="2880" w:hanging="360"/>
+      </w:pPr>
+      <w:rPr>
+        <w:rFonts w:ascii="Symbol" w:hAnsi="Symbol" w:hint="default"/>
+      </w:rPr>
+    </w:lvl>
+    <w:lvl w:ilvl="4" w:tplc="04130003" w:tentative="1">
+      <w:start w:val="1"/>
+      <w:numFmt w:val="bullet"/>
+      <w:lvlText w:val="o"/>
+      <w:lvlJc w:val="left"/>
+      <w:pPr>
+        <w:ind w:left="3600" w:hanging="360"/>
+      </w:pPr>
+      <w:rPr>
+        <w:rFonts w:ascii="Courier New" w:hAnsi="Courier New" w:cs="Courier New" w:hint="default"/>
+      </w:rPr>
+    </w:lvl>
+    <w:lvl w:ilvl="5" w:tplc="04130005" w:tentative="1">
+      <w:start w:val="1"/>
+      <w:numFmt w:val="bullet"/>
+      <w:lvlText w:val=""/>
+      <w:lvlJc w:val="left"/>
+      <w:pPr>
+        <w:ind w:left="4320" w:hanging="360"/>
+      </w:pPr>
+      <w:rPr>
+        <w:rFonts w:ascii="Wingdings" w:hAnsi="Wingdings" w:hint="default"/>
+      </w:rPr>
+    </w:lvl>
+    <w:lvl w:ilvl="6" w:tplc="04130001" w:tentative="1">
+      <w:start w:val="1"/>
+      <w:numFmt w:val="bullet"/>
+      <w:lvlText w:val=""/>
+      <w:lvlJc w:val="left"/>
+      <w:pPr>
+        <w:ind w:left="5040" w:hanging="360"/>
+      </w:pPr>
+      <w:rPr>
+        <w:rFonts w:ascii="Symbol" w:hAnsi="Symbol" w:hint="default"/>
+      </w:rPr>
+    </w:lvl>
+    <w:lvl w:ilvl="7" w:tplc="04130003" w:tentative="1">
+      <w:start w:val="1"/>
+      <w:numFmt w:val="bullet"/>
+      <w:lvlText w:val="o"/>
+      <w:lvlJc w:val="left"/>
+      <w:pPr>
+        <w:ind w:left="5760" w:hanging="360"/>
+      </w:pPr>
+      <w:rPr>
+        <w:rFonts w:ascii="Courier New" w:hAnsi="Courier New" w:cs="Courier New" w:hint="default"/>
+      </w:rPr>
+    </w:lvl>
+    <w:lvl w:ilvl="8" w:tplc="04130005" w:tentative="1">
+      <w:start w:val="1"/>
+      <w:numFmt w:val="bullet"/>
+      <w:lvlText w:val=""/>
+      <w:lvlJc w:val="left"/>
+      <w:pPr>
+        <w:ind w:left="6480" w:hanging="360"/>
+      </w:pPr>
+      <w:rPr>
+        <w:rFonts w:ascii="Wingdings" w:hAnsi="Wingdings" w:hint="default"/>
+      </w:rPr>
+    </w:lvl>
+  </w:abstractNum>
+  <w:abstractNum w:abstractNumId="1" w15:restartNumberingAfterBreak="0">
     <w:nsid w:val="4A7E0B26"/>
     <w:multiLevelType w:val="hybridMultilevel"/>
     <w:tmpl w:val="CBD662A0"/>
@@ -3190,8 +3637,127 @@
       </w:pPr>
     </w:lvl>
   </w:abstractNum>
+  <w:abstractNum w:abstractNumId="2" w15:restartNumberingAfterBreak="0">
+    <w:nsid w:val="4ED178F0"/>
+    <w:multiLevelType w:val="hybridMultilevel"/>
+    <w:tmpl w:val="DFEA9CB6"/>
+    <w:lvl w:ilvl="0" w:tplc="04130001">
+      <w:start w:val="1"/>
+      <w:numFmt w:val="bullet"/>
+      <w:lvlText w:val=""/>
+      <w:lvlJc w:val="left"/>
+      <w:pPr>
+        <w:ind w:left="720" w:hanging="360"/>
+      </w:pPr>
+      <w:rPr>
+        <w:rFonts w:ascii="Symbol" w:hAnsi="Symbol" w:hint="default"/>
+      </w:rPr>
+    </w:lvl>
+    <w:lvl w:ilvl="1" w:tplc="04130003" w:tentative="1">
+      <w:start w:val="1"/>
+      <w:numFmt w:val="bullet"/>
+      <w:lvlText w:val="o"/>
+      <w:lvlJc w:val="left"/>
+      <w:pPr>
+        <w:ind w:left="1440" w:hanging="360"/>
+      </w:pPr>
+      <w:rPr>
+        <w:rFonts w:ascii="Courier New" w:hAnsi="Courier New" w:cs="Courier New" w:hint="default"/>
+      </w:rPr>
+    </w:lvl>
+    <w:lvl w:ilvl="2" w:tplc="04130005" w:tentative="1">
+      <w:start w:val="1"/>
+      <w:numFmt w:val="bullet"/>
+      <w:lvlText w:val=""/>
+      <w:lvlJc w:val="left"/>
+      <w:pPr>
+        <w:ind w:left="2160" w:hanging="360"/>
+      </w:pPr>
+      <w:rPr>
+        <w:rFonts w:ascii="Wingdings" w:hAnsi="Wingdings" w:hint="default"/>
+      </w:rPr>
+    </w:lvl>
+    <w:lvl w:ilvl="3" w:tplc="04130001" w:tentative="1">
+      <w:start w:val="1"/>
+      <w:numFmt w:val="bullet"/>
+      <w:lvlText w:val=""/>
+      <w:lvlJc w:val="left"/>
+      <w:pPr>
+        <w:ind w:left="2880" w:hanging="360"/>
+      </w:pPr>
+      <w:rPr>
+        <w:rFonts w:ascii="Symbol" w:hAnsi="Symbol" w:hint="default"/>
+      </w:rPr>
+    </w:lvl>
+    <w:lvl w:ilvl="4" w:tplc="04130003" w:tentative="1">
+      <w:start w:val="1"/>
+      <w:numFmt w:val="bullet"/>
+      <w:lvlText w:val="o"/>
+      <w:lvlJc w:val="left"/>
+      <w:pPr>
+        <w:ind w:left="3600" w:hanging="360"/>
+      </w:pPr>
+      <w:rPr>
+        <w:rFonts w:ascii="Courier New" w:hAnsi="Courier New" w:cs="Courier New" w:hint="default"/>
+      </w:rPr>
+    </w:lvl>
+    <w:lvl w:ilvl="5" w:tplc="04130005" w:tentative="1">
+      <w:start w:val="1"/>
+      <w:numFmt w:val="bullet"/>
+      <w:lvlText w:val=""/>
+      <w:lvlJc w:val="left"/>
+      <w:pPr>
+        <w:ind w:left="4320" w:hanging="360"/>
+      </w:pPr>
+      <w:rPr>
+        <w:rFonts w:ascii="Wingdings" w:hAnsi="Wingdings" w:hint="default"/>
+      </w:rPr>
+    </w:lvl>
+    <w:lvl w:ilvl="6" w:tplc="04130001" w:tentative="1">
+      <w:start w:val="1"/>
+      <w:numFmt w:val="bullet"/>
+      <w:lvlText w:val=""/>
+      <w:lvlJc w:val="left"/>
+      <w:pPr>
+        <w:ind w:left="5040" w:hanging="360"/>
+      </w:pPr>
+      <w:rPr>
+        <w:rFonts w:ascii="Symbol" w:hAnsi="Symbol" w:hint="default"/>
+      </w:rPr>
+    </w:lvl>
+    <w:lvl w:ilvl="7" w:tplc="04130003" w:tentative="1">
+      <w:start w:val="1"/>
+      <w:numFmt w:val="bullet"/>
+      <w:lvlText w:val="o"/>
+      <w:lvlJc w:val="left"/>
+      <w:pPr>
+        <w:ind w:left="5760" w:hanging="360"/>
+      </w:pPr>
+      <w:rPr>
+        <w:rFonts w:ascii="Courier New" w:hAnsi="Courier New" w:cs="Courier New" w:hint="default"/>
+      </w:rPr>
+    </w:lvl>
+    <w:lvl w:ilvl="8" w:tplc="04130005" w:tentative="1">
+      <w:start w:val="1"/>
+      <w:numFmt w:val="bullet"/>
+      <w:lvlText w:val=""/>
+      <w:lvlJc w:val="left"/>
+      <w:pPr>
+        <w:ind w:left="6480" w:hanging="360"/>
+      </w:pPr>
+      <w:rPr>
+        <w:rFonts w:ascii="Wingdings" w:hAnsi="Wingdings" w:hint="default"/>
+      </w:rPr>
+    </w:lvl>
+  </w:abstractNum>
   <w:num w:numId="1">
+    <w:abstractNumId w:val="1"/>
+  </w:num>
+  <w:num w:numId="2">
     <w:abstractNumId w:val="0"/>
+  </w:num>
+  <w:num w:numId="3">
+    <w:abstractNumId w:val="2"/>
   </w:num>
 </w:numbering>
 </file>
@@ -3944,6 +4510,66 @@
       </w:tcPr>
     </w:tblStylePr>
   </w:style>
+  <w:style w:type="paragraph" w:styleId="Lijstalinea">
+    <w:name w:val="List Paragraph"/>
+    <w:basedOn w:val="Standaard"/>
+    <w:uiPriority w:val="34"/>
+    <w:qFormat/>
+    <w:rsid w:val="006874ED"/>
+    <w:pPr>
+      <w:ind w:left="720"/>
+      <w:contextualSpacing/>
+    </w:pPr>
+  </w:style>
+  <w:style w:type="table" w:styleId="Onopgemaaktetabel4">
+    <w:name w:val="Plain Table 4"/>
+    <w:basedOn w:val="Standaardtabel"/>
+    <w:uiPriority w:val="44"/>
+    <w:rsid w:val="00F87E90"/>
+    <w:pPr>
+      <w:spacing w:after="0" w:line="240" w:lineRule="auto"/>
+    </w:pPr>
+    <w:tblPr>
+      <w:tblStyleRowBandSize w:val="1"/>
+      <w:tblStyleColBandSize w:val="1"/>
+    </w:tblPr>
+    <w:tblStylePr w:type="firstRow">
+      <w:rPr>
+        <w:b/>
+        <w:bCs/>
+      </w:rPr>
+    </w:tblStylePr>
+    <w:tblStylePr w:type="lastRow">
+      <w:rPr>
+        <w:b/>
+        <w:bCs/>
+      </w:rPr>
+    </w:tblStylePr>
+    <w:tblStylePr w:type="firstCol">
+      <w:rPr>
+        <w:b/>
+        <w:bCs/>
+      </w:rPr>
+    </w:tblStylePr>
+    <w:tblStylePr w:type="lastCol">
+      <w:rPr>
+        <w:b/>
+        <w:bCs/>
+      </w:rPr>
+    </w:tblStylePr>
+    <w:tblStylePr w:type="band1Vert">
+      <w:tblPr/>
+      <w:tcPr>
+        <w:shd w:val="clear" w:color="auto" w:fill="F2F2F2" w:themeFill="background1" w:themeFillShade="F2"/>
+      </w:tcPr>
+    </w:tblStylePr>
+    <w:tblStylePr w:type="band1Horz">
+      <w:tblPr/>
+      <w:tcPr>
+        <w:shd w:val="clear" w:color="auto" w:fill="F2F2F2" w:themeFill="background1" w:themeFillShade="F2"/>
+      </w:tcPr>
+    </w:tblStylePr>
+  </w:style>
 </w:styles>
 </file>
 
@@ -4213,7 +4839,7 @@
 </file>
 
 <file path=customXml/itemProps1.xml><?xml version="1.0" encoding="utf-8"?>
-<ds:datastoreItem xmlns:ds="http://schemas.openxmlformats.org/officeDocument/2006/customXml" ds:itemID="{A90AF99C-A648-49A3-991A-00EBBAB294D4}">
+<ds:datastoreItem xmlns:ds="http://schemas.openxmlformats.org/officeDocument/2006/customXml" ds:itemID="{BD197925-3AAA-4C13-AB42-B2655EBC25BA}">
   <ds:schemaRefs>
     <ds:schemaRef ds:uri="http://schemas.openxmlformats.org/officeDocument/2006/bibliography"/>
   </ds:schemaRefs>

</xml_diff>